<commit_message>
updated the source document
references were updated with links, also a new section explaining the moral, ethical and legal side of the website.
</commit_message>
<xml_diff>
--- a/documentation/References.docx
+++ b/documentation/References.docx
@@ -18,10 +18,10 @@
         <w:tblLook w:val="04A0" w:firstRow="1" w:lastRow="0" w:firstColumn="1" w:lastColumn="0" w:noHBand="0" w:noVBand="1"/>
       </w:tblPr>
       <w:tblGrid>
-        <w:gridCol w:w="992"/>
-        <w:gridCol w:w="1435"/>
-        <w:gridCol w:w="1401"/>
-        <w:gridCol w:w="6662"/>
+        <w:gridCol w:w="950"/>
+        <w:gridCol w:w="1818"/>
+        <w:gridCol w:w="1377"/>
+        <w:gridCol w:w="6345"/>
       </w:tblGrid>
       <w:tr>
         <w:tc>
@@ -409,16 +409,292 @@
             <w:tcW w:w="6662" w:type="dxa"/>
           </w:tcPr>
           <w:p>
-            <w:r>
-              <w:t>http://www.allpackpackaging.com/pallet-boxes.html</w:t>
-            </w:r>
-            <w:bookmarkStart w:id="0" w:name="_GoBack"/>
-            <w:bookmarkEnd w:id="0"/>
+            <w:hyperlink r:id="rId5" w:history="1">
+              <w:r>
+                <w:rPr>
+                  <w:rStyle w:val="Hyperlink"/>
+                </w:rPr>
+                <w:t>http://www.allpackpackaging.com/pallet-boxes.html</w:t>
+              </w:r>
+            </w:hyperlink>
+          </w:p>
+        </w:tc>
+      </w:tr>
+      <w:tr>
+        <w:tc>
+          <w:tcPr>
+            <w:tcW w:w="992" w:type="dxa"/>
+          </w:tcPr>
+          <w:p/>
+        </w:tc>
+        <w:tc>
+          <w:tcPr>
+            <w:tcW w:w="1435" w:type="dxa"/>
+          </w:tcPr>
+          <w:p>
+            <w:r>
+              <w:t>O2mask.png</w:t>
+            </w:r>
+          </w:p>
+        </w:tc>
+        <w:tc>
+          <w:tcPr>
+            <w:tcW w:w="1401" w:type="dxa"/>
+          </w:tcPr>
+          <w:p>
+            <w:r>
+              <w:t>18/05/2018</w:t>
+            </w:r>
+          </w:p>
+        </w:tc>
+        <w:tc>
+          <w:tcPr>
+            <w:tcW w:w="6662" w:type="dxa"/>
+          </w:tcPr>
+          <w:p>
+            <w:r>
+              <w:t>https://emedicalupdates.com/non-rebreather-partial-rebreather-simple-mask/</w:t>
+            </w:r>
+          </w:p>
+        </w:tc>
+      </w:tr>
+      <w:tr>
+        <w:tc>
+          <w:tcPr>
+            <w:tcW w:w="992" w:type="dxa"/>
+          </w:tcPr>
+          <w:p/>
+        </w:tc>
+        <w:tc>
+          <w:tcPr>
+            <w:tcW w:w="1435" w:type="dxa"/>
+          </w:tcPr>
+          <w:p>
+            <w:r>
+              <w:t>O2techmaskx.png</w:t>
+            </w:r>
+          </w:p>
+        </w:tc>
+        <w:tc>
+          <w:tcPr>
+            <w:tcW w:w="1401" w:type="dxa"/>
+          </w:tcPr>
+          <w:p>
+            <w:r>
+              <w:t>18/05/2018</w:t>
+            </w:r>
+          </w:p>
+        </w:tc>
+        <w:tc>
+          <w:tcPr>
+            <w:tcW w:w="6662" w:type="dxa"/>
+          </w:tcPr>
+          <w:p>
+            <w:r>
+              <w:t>https://www.pinterest.nz/pin/597782550512511749/</w:t>
+            </w:r>
+          </w:p>
+        </w:tc>
+      </w:tr>
+      <w:tr>
+        <w:tc>
+          <w:tcPr>
+            <w:tcW w:w="992" w:type="dxa"/>
+          </w:tcPr>
+          <w:p/>
+        </w:tc>
+        <w:tc>
+          <w:tcPr>
+            <w:tcW w:w="1435" w:type="dxa"/>
+          </w:tcPr>
+          <w:p>
+            <w:r>
+              <w:t>O2tank.png</w:t>
+            </w:r>
+          </w:p>
+        </w:tc>
+        <w:tc>
+          <w:tcPr>
+            <w:tcW w:w="1401" w:type="dxa"/>
+          </w:tcPr>
+          <w:p>
+            <w:r>
+              <w:t>18/05/2018</w:t>
+            </w:r>
+          </w:p>
+        </w:tc>
+        <w:tc>
+          <w:tcPr>
+            <w:tcW w:w="6662" w:type="dxa"/>
+          </w:tcPr>
+          <w:p>
+            <w:hyperlink r:id="rId6" w:history="1">
+              <w:r>
+                <w:rPr>
+                  <w:rStyle w:val="Hyperlink"/>
+                </w:rPr>
+                <w:t>https://www.bunnings.com.au/coregas-trade-n-go-gas-size-d-oxygen-gas_p5910224</w:t>
+              </w:r>
+            </w:hyperlink>
+          </w:p>
+        </w:tc>
+      </w:tr>
+      <w:tr>
+        <w:tc>
+          <w:tcPr>
+            <w:tcW w:w="992" w:type="dxa"/>
+          </w:tcPr>
+          <w:p/>
+        </w:tc>
+        <w:tc>
+          <w:tcPr>
+            <w:tcW w:w="1435" w:type="dxa"/>
+          </w:tcPr>
+          <w:p>
+            <w:r>
+              <w:t>O2backpack.png</w:t>
+            </w:r>
+          </w:p>
+        </w:tc>
+        <w:tc>
+          <w:tcPr>
+            <w:tcW w:w="1401" w:type="dxa"/>
+          </w:tcPr>
+          <w:p>
+            <w:r>
+              <w:t>18/05/2018</w:t>
+            </w:r>
+          </w:p>
+        </w:tc>
+        <w:tc>
+          <w:tcPr>
+            <w:tcW w:w="6662" w:type="dxa"/>
+          </w:tcPr>
+          <w:p>
+            <w:r>
+              <w:t>https://www.pinterest.cl/pin/355362226842968982/</w:t>
+            </w:r>
+          </w:p>
+        </w:tc>
+      </w:tr>
+      <w:tr>
+        <w:tc>
+          <w:tcPr>
+            <w:tcW w:w="992" w:type="dxa"/>
+          </w:tcPr>
+          <w:p/>
+        </w:tc>
+        <w:tc>
+          <w:tcPr>
+            <w:tcW w:w="1435" w:type="dxa"/>
+          </w:tcPr>
+          <w:p>
+            <w:r>
+              <w:t>Logo.png</w:t>
+            </w:r>
+            <w:r>
+              <w:t>*</w:t>
+            </w:r>
+          </w:p>
+        </w:tc>
+        <w:tc>
+          <w:tcPr>
+            <w:tcW w:w="1401" w:type="dxa"/>
+          </w:tcPr>
+          <w:p>
+            <w:r>
+              <w:t>17/07/2018</w:t>
+            </w:r>
+          </w:p>
+        </w:tc>
+        <w:tc>
+          <w:tcPr>
+            <w:tcW w:w="6662" w:type="dxa"/>
+          </w:tcPr>
+          <w:p>
+            <w:r>
+              <w:t>https://www.o2you.co/cpap-product/</w:t>
+            </w:r>
           </w:p>
         </w:tc>
       </w:tr>
     </w:tbl>
-    <w:p/>
+    <w:p>
+      <w:r>
+        <w:t>*parts of logo.png was also used to create the favicon.png.</w:t>
+      </w:r>
+    </w:p>
+    <w:p>
+      <w:r>
+        <w:t xml:space="preserve">Many, if not </w:t>
+      </w:r>
+      <w:proofErr w:type="gramStart"/>
+      <w:r>
+        <w:t>all of</w:t>
+      </w:r>
+      <w:proofErr w:type="gramEnd"/>
+      <w:r>
+        <w:t xml:space="preserve"> the images used on the website</w:t>
+      </w:r>
+      <w:r>
+        <w:t xml:space="preserve"> are not original content and was instead borrowed from the author</w:t>
+      </w:r>
+      <w:r>
+        <w:t xml:space="preserve"> of </w:t>
+      </w:r>
+      <w:r>
+        <w:t>the images in question</w:t>
+      </w:r>
+      <w:r>
+        <w:t>.</w:t>
+      </w:r>
+      <w:r>
+        <w:t xml:space="preserve"> </w:t>
+      </w:r>
+      <w:r>
+        <w:t>Image ownership is not explicitly identified on the website itself</w:t>
+      </w:r>
+      <w:r>
+        <w:t>, h</w:t>
+      </w:r>
+      <w:r>
+        <w:t xml:space="preserve">owever, Fair Use allows us (the website) to use the images </w:t>
+      </w:r>
+      <w:r>
+        <w:t>without permission from the author for specific purposes</w:t>
+      </w:r>
+      <w:r>
+        <w:t>, allowing us to avoid any copyright issues surrounding the usage of the images</w:t>
+      </w:r>
+      <w:r>
+        <w:t>; This website is being used for non-profit educational purposes</w:t>
+      </w:r>
+      <w:r>
+        <w:t xml:space="preserve"> which is unlikely to be published publicly for the world to view, thus it will fall under the fair use act.</w:t>
+      </w:r>
+    </w:p>
+    <w:p>
+      <w:r>
+        <w:t xml:space="preserve">If the original author of the content </w:t>
+      </w:r>
+      <w:r>
+        <w:t>messaged us politely to remove the images from the website</w:t>
+      </w:r>
+      <w:r>
+        <w:t xml:space="preserve"> or explicitly reference the source on the page itself</w:t>
+      </w:r>
+      <w:r>
+        <w:t>, we will comply and remove the images in question</w:t>
+      </w:r>
+      <w:r>
+        <w:t xml:space="preserve"> or fully reference the image out of moral and ethical obligations</w:t>
+      </w:r>
+      <w:bookmarkStart w:id="0" w:name="_GoBack"/>
+      <w:bookmarkEnd w:id="0"/>
+      <w:r>
+        <w:t>.</w:t>
+      </w:r>
+    </w:p>
     <w:sectPr>
       <w:pgSz w:w="11906" w:h="16838"/>
       <w:pgMar w:top="720" w:right="720" w:bottom="720" w:left="720" w:header="708" w:footer="708" w:gutter="0"/>

</xml_diff>